<commit_message>
Submission for Module 3
</commit_message>
<xml_diff>
--- a/Module 3/HOP03 – Functions, Debugging & Exceptions.docx
+++ b/Module 3/HOP03 – Functions, Debugging & Exceptions.docx
@@ -2568,6 +2568,100 @@
         <w:t xml:space="preserve">Explain why using for loop in the above program does not work. </w:t>
       </w:r>
     </w:p>
+    <w:p>
+      <w:pPr>
+        <w:rPr>
+          <w:b/>
+          <w:bCs/>
+          <w:color w:val="FF0000"/>
+        </w:rPr>
+      </w:pPr>
+    </w:p>
+    <w:p>
+      <w:pPr>
+        <w:ind w:firstLine="720"/>
+        <w:rPr>
+          <w:b/>
+          <w:bCs/>
+          <w:color w:val="000000" w:themeColor="text1"/>
+        </w:rPr>
+      </w:pPr>
+      <w:r>
+        <w:rPr>
+          <w:b/>
+          <w:bCs/>
+          <w:color w:val="000000" w:themeColor="text1"/>
+          <w:highlight w:val="yellow"/>
+        </w:rPr>
+        <w:t xml:space="preserve">The issue is when we use for loop in range (-, </w:t>
+      </w:r>
+      <w:proofErr w:type="spellStart"/>
+      <w:r>
+        <w:rPr>
+          <w:b/>
+          <w:bCs/>
+          <w:color w:val="000000" w:themeColor="text1"/>
+          <w:highlight w:val="yellow"/>
+        </w:rPr>
+        <w:t>len</w:t>
+      </w:r>
+      <w:proofErr w:type="spellEnd"/>
+      <w:r>
+        <w:rPr>
+          <w:b/>
+          <w:bCs/>
+          <w:color w:val="000000" w:themeColor="text1"/>
+          <w:highlight w:val="yellow"/>
+        </w:rPr>
+        <w:t>(</w:t>
+      </w:r>
+      <w:proofErr w:type="spellStart"/>
+      <w:r>
+        <w:rPr>
+          <w:b/>
+          <w:bCs/>
+          <w:color w:val="000000" w:themeColor="text1"/>
+          <w:highlight w:val="yellow"/>
+        </w:rPr>
+        <w:t>arr</w:t>
+      </w:r>
+      <w:proofErr w:type="spellEnd"/>
+      <w:r>
+        <w:rPr>
+          <w:b/>
+          <w:bCs/>
+          <w:color w:val="000000" w:themeColor="text1"/>
+          <w:highlight w:val="yellow"/>
+        </w:rPr>
+        <w:t>)-1) the loop will get resets since it goes through a sequence in range, therefore using while loop is the best approach.</w:t>
+      </w:r>
+      <w:r>
+        <w:rPr>
+          <w:b/>
+          <w:bCs/>
+          <w:color w:val="000000" w:themeColor="text1"/>
+        </w:rPr>
+        <w:t xml:space="preserve"> Please check the </w:t>
+      </w:r>
+      <w:proofErr w:type="spellStart"/>
+      <w:r>
+        <w:rPr>
+          <w:b/>
+          <w:bCs/>
+          <w:color w:val="000000" w:themeColor="text1"/>
+        </w:rPr>
+        <w:t>img</w:t>
+      </w:r>
+      <w:proofErr w:type="spellEnd"/>
+      <w:r>
+        <w:rPr>
+          <w:b/>
+          <w:bCs/>
+          <w:color w:val="000000" w:themeColor="text1"/>
+        </w:rPr>
+        <w:t xml:space="preserve"> below. </w:t>
+      </w:r>
+    </w:p>
     <w:p/>
     <w:p>
       <w:pPr>
@@ -2597,6 +2691,77 @@
           <w:iCs/>
         </w:rPr>
       </w:pPr>
+    </w:p>
+    <w:p>
+      <w:pPr>
+        <w:rPr>
+          <w:b/>
+          <w:bCs/>
+          <w:i/>
+          <w:iCs/>
+        </w:rPr>
+      </w:pPr>
+    </w:p>
+    <w:p>
+      <w:pPr>
+        <w:rPr>
+          <w:b/>
+          <w:bCs/>
+          <w:i/>
+          <w:iCs/>
+        </w:rPr>
+      </w:pPr>
+      <w:r>
+        <w:rPr>
+          <w:b/>
+          <w:bCs/>
+          <w:i/>
+          <w:iCs/>
+          <w:noProof/>
+        </w:rPr>
+        <w:lastRenderedPageBreak/>
+        <w:drawing>
+          <wp:inline distT="0" distB="0" distL="0" distR="0" wp14:anchorId="20BD3F83" wp14:editId="29B2513E">
+            <wp:extent cx="5943600" cy="3561080"/>
+            <wp:effectExtent l="0" t="0" r="0" b="0"/>
+            <wp:docPr id="4" name="Picture 4" descr="Text&#10;&#10;Description automatically generated"/>
+            <wp:cNvGraphicFramePr>
+              <a:graphicFrameLocks xmlns:a="http://schemas.openxmlformats.org/drawingml/2006/main" noChangeAspect="1"/>
+            </wp:cNvGraphicFramePr>
+            <a:graphic xmlns:a="http://schemas.openxmlformats.org/drawingml/2006/main">
+              <a:graphicData uri="http://schemas.openxmlformats.org/drawingml/2006/picture">
+                <pic:pic xmlns:pic="http://schemas.openxmlformats.org/drawingml/2006/picture">
+                  <pic:nvPicPr>
+                    <pic:cNvPr id="4" name="Picture 4" descr="Text&#10;&#10;Description automatically generated"/>
+                    <pic:cNvPicPr/>
+                  </pic:nvPicPr>
+                  <pic:blipFill>
+                    <a:blip r:embed="rId20">
+                      <a:extLst>
+                        <a:ext uri="{28A0092B-C50C-407E-A947-70E740481C1C}">
+                          <a14:useLocalDpi xmlns:a14="http://schemas.microsoft.com/office/drawing/2010/main" val="0"/>
+                        </a:ext>
+                      </a:extLst>
+                    </a:blip>
+                    <a:stretch>
+                      <a:fillRect/>
+                    </a:stretch>
+                  </pic:blipFill>
+                  <pic:spPr>
+                    <a:xfrm>
+                      <a:off x="0" y="0"/>
+                      <a:ext cx="5943600" cy="3561080"/>
+                    </a:xfrm>
+                    <a:prstGeom prst="rect">
+                      <a:avLst/>
+                    </a:prstGeom>
+                  </pic:spPr>
+                </pic:pic>
+              </a:graphicData>
+            </a:graphic>
+          </wp:inline>
+        </w:drawing>
+      </w:r>
     </w:p>
     <w:p>
       <w:pPr>

</xml_diff>